<commit_message>
Update : added New Files To Intial Data base
</commit_message>
<xml_diff>
--- a/ModernResturantSystem/Read Me.docx
+++ b/ModernResturantSystem/Read Me.docx
@@ -43,23 +43,13 @@
         </w:rPr>
         <w:t xml:space="preserve">1-افتح فولدر الـ </w:t>
       </w:r>
-      <w:proofErr w:type="spellStart"/>
-      <w:r>
-        <w:rPr>
-          <w:sz w:val="36"/>
-          <w:szCs w:val="36"/>
-          <w:lang w:bidi="ar-EG"/>
-        </w:rPr>
-        <w:t>DataBase</w:t>
-      </w:r>
-      <w:proofErr w:type="spellEnd"/>
-      <w:r>
-        <w:rPr>
-          <w:sz w:val="36"/>
-          <w:szCs w:val="36"/>
-          <w:lang w:bidi="ar-EG"/>
-        </w:rPr>
-        <w:t xml:space="preserve"> </w:t>
+      <w:r>
+        <w:rPr>
+          <w:sz w:val="36"/>
+          <w:szCs w:val="36"/>
+          <w:lang w:bidi="ar-EG"/>
+        </w:rPr>
+        <w:t xml:space="preserve">DataBase </w:t>
       </w:r>
       <w:r>
         <w:rPr>
@@ -100,20 +90,18 @@
           <w:rtl/>
           <w:lang w:bidi="ar-EG"/>
         </w:rPr>
-        <w:t xml:space="preserve">2-افتح سكريبت انشاء الداتا </w:t>
-      </w:r>
-      <w:proofErr w:type="spellStart"/>
-      <w:r>
-        <w:rPr>
-          <w:rFonts w:hint="cs"/>
-          <w:sz w:val="36"/>
-          <w:szCs w:val="36"/>
-          <w:rtl/>
-          <w:lang w:bidi="ar-EG"/>
-        </w:rPr>
-        <w:t>بيز</w:t>
-      </w:r>
-      <w:proofErr w:type="spellEnd"/>
+        <w:t>2-افتح سكريبت انشاء الداتا بيز</w:t>
+      </w:r>
+      <w:r>
+        <w:rPr>
+          <w:rFonts w:hint="cs"/>
+          <w:sz w:val="36"/>
+          <w:szCs w:val="36"/>
+          <w:rtl/>
+          <w:lang w:bidi="ar-EG"/>
+        </w:rPr>
+        <w:t xml:space="preserve"> (المرقم بالرقم 1)</w:t>
+      </w:r>
       <w:r>
         <w:rPr>
           <w:rFonts w:hint="cs"/>
@@ -124,77 +112,23 @@
         </w:rPr>
         <w:t xml:space="preserve"> وقم بتنفيذه في </w:t>
       </w:r>
-      <w:proofErr w:type="spellStart"/>
-      <w:r>
-        <w:rPr>
-          <w:sz w:val="36"/>
-          <w:szCs w:val="36"/>
-          <w:lang w:bidi="ar-EG"/>
-        </w:rPr>
-        <w:t>smss</w:t>
-      </w:r>
-      <w:proofErr w:type="spellEnd"/>
-      <w:r>
-        <w:rPr>
-          <w:sz w:val="36"/>
-          <w:szCs w:val="36"/>
-          <w:lang w:bidi="ar-EG"/>
-        </w:rPr>
-        <w:t xml:space="preserve"> </w:t>
-      </w:r>
-      <w:r>
-        <w:rPr>
-          <w:rFonts w:hint="cs"/>
-          <w:sz w:val="36"/>
-          <w:szCs w:val="36"/>
-          <w:rtl/>
-          <w:lang w:bidi="ar-EG"/>
-        </w:rPr>
-        <w:t xml:space="preserve"> </w:t>
-      </w:r>
-      <w:proofErr w:type="spellStart"/>
-      <w:r>
-        <w:rPr>
-          <w:rFonts w:hint="cs"/>
-          <w:sz w:val="36"/>
-          <w:szCs w:val="36"/>
-          <w:rtl/>
-          <w:lang w:bidi="ar-EG"/>
-        </w:rPr>
-        <w:t>لانشاء</w:t>
-      </w:r>
-      <w:proofErr w:type="spellEnd"/>
-      <w:r>
-        <w:rPr>
-          <w:rFonts w:hint="cs"/>
-          <w:sz w:val="36"/>
-          <w:szCs w:val="36"/>
-          <w:rtl/>
-          <w:lang w:bidi="ar-EG"/>
-        </w:rPr>
-        <w:t xml:space="preserve"> الداتا </w:t>
-      </w:r>
-      <w:proofErr w:type="spellStart"/>
-      <w:r>
-        <w:rPr>
-          <w:rFonts w:hint="cs"/>
-          <w:sz w:val="36"/>
-          <w:szCs w:val="36"/>
-          <w:rtl/>
-          <w:lang w:bidi="ar-EG"/>
-        </w:rPr>
-        <w:t>بيز</w:t>
-      </w:r>
-      <w:proofErr w:type="spellEnd"/>
-      <w:r>
-        <w:rPr>
-          <w:rFonts w:hint="cs"/>
-          <w:sz w:val="36"/>
-          <w:szCs w:val="36"/>
-          <w:rtl/>
-          <w:lang w:bidi="ar-EG"/>
-        </w:rPr>
-        <w:t xml:space="preserve"> .</w:t>
+      <w:r>
+        <w:rPr>
+          <w:sz w:val="36"/>
+          <w:szCs w:val="36"/>
+          <w:lang w:bidi="ar-EG"/>
+        </w:rPr>
+        <w:t xml:space="preserve">smss </w:t>
+      </w:r>
+      <w:r>
+        <w:rPr>
+          <w:rFonts w:hint="cs"/>
+          <w:sz w:val="36"/>
+          <w:szCs w:val="36"/>
+          <w:rtl/>
+          <w:lang w:bidi="ar-EG"/>
+        </w:rPr>
+        <w:t xml:space="preserve"> لانشاء الداتا بيز.</w:t>
       </w:r>
     </w:p>
     <w:p>
@@ -225,25 +159,35 @@
           <w:rtl/>
           <w:lang w:bidi="ar-EG"/>
         </w:rPr>
-        <w:t xml:space="preserve">افتح جدول </w:t>
-      </w:r>
-      <w:r>
-        <w:rPr>
-          <w:sz w:val="36"/>
-          <w:szCs w:val="36"/>
-          <w:lang w:bidi="ar-EG"/>
-        </w:rPr>
-        <w:t xml:space="preserve">People </w:t>
-      </w:r>
-      <w:r>
-        <w:rPr>
-          <w:rFonts w:hint="cs"/>
-          <w:sz w:val="36"/>
-          <w:szCs w:val="36"/>
-          <w:rtl/>
-          <w:lang w:bidi="ar-EG"/>
-        </w:rPr>
-        <w:t xml:space="preserve"> في قاعدة البيانات وقم بإضافة أول شخص كعينة . </w:t>
+        <w:t xml:space="preserve">نفذ باقي الـ </w:t>
+      </w:r>
+      <w:r>
+        <w:rPr>
+          <w:sz w:val="36"/>
+          <w:szCs w:val="36"/>
+          <w:lang w:bidi="ar-EG"/>
+        </w:rPr>
+        <w:t xml:space="preserve">scripts </w:t>
+      </w:r>
+      <w:r>
+        <w:rPr>
+          <w:rFonts w:hint="cs"/>
+          <w:sz w:val="36"/>
+          <w:szCs w:val="36"/>
+          <w:rtl/>
+          <w:lang w:bidi="ar-EG"/>
+        </w:rPr>
+        <w:t xml:space="preserve"> بنفس الترتيب المرقمين به (الترتيب في غاية الأهمية ) </w:t>
+      </w:r>
+      <w:r>
+        <w:rPr>
+          <w:rFonts w:hint="cs"/>
+          <w:sz w:val="36"/>
+          <w:szCs w:val="36"/>
+          <w:rtl/>
+          <w:lang w:bidi="ar-EG"/>
+        </w:rPr>
+        <w:t xml:space="preserve">.  </w:t>
       </w:r>
     </w:p>
     <w:p>
@@ -264,7 +208,35 @@
           <w:rtl/>
           <w:lang w:bidi="ar-EG"/>
         </w:rPr>
-        <w:t xml:space="preserve">4-افتح جدول المستخدمين في قاعدة البيانات وأنشئ مستخدم مربوط بالشخص الذي أنشأته في الخطوة 3  . </w:t>
+        <w:t>5-</w:t>
+      </w:r>
+      <w:r>
+        <w:rPr>
+          <w:rFonts w:hint="cs"/>
+          <w:sz w:val="36"/>
+          <w:szCs w:val="36"/>
+          <w:rtl/>
+          <w:lang w:bidi="ar-EG"/>
+        </w:rPr>
+        <w:t xml:space="preserve">قم بتشغيل المشروع من خلال الملف </w:t>
+      </w:r>
+      <w:r>
+        <w:rPr>
+          <w:sz w:val="36"/>
+          <w:szCs w:val="36"/>
+          <w:lang w:bidi="ar-EG"/>
+        </w:rPr>
+        <w:t>ModernResturantSystem.sln</w:t>
+      </w:r>
+      <w:r>
+        <w:rPr>
+          <w:rFonts w:hint="cs"/>
+          <w:sz w:val="36"/>
+          <w:szCs w:val="36"/>
+          <w:rtl/>
+          <w:lang w:bidi="ar-EG"/>
+        </w:rPr>
+        <w:t xml:space="preserve">. </w:t>
       </w:r>
     </w:p>
     <w:p>
@@ -273,7 +245,6 @@
         <w:rPr>
           <w:sz w:val="36"/>
           <w:szCs w:val="36"/>
-          <w:rtl/>
           <w:lang w:bidi="ar-EG"/>
         </w:rPr>
       </w:pPr>
@@ -285,35 +256,53 @@
           <w:rtl/>
           <w:lang w:bidi="ar-EG"/>
         </w:rPr>
-        <w:t>5-</w:t>
-      </w:r>
-      <w:r>
-        <w:rPr>
-          <w:rFonts w:hint="cs"/>
-          <w:sz w:val="36"/>
-          <w:szCs w:val="36"/>
-          <w:rtl/>
-          <w:lang w:bidi="ar-EG"/>
-        </w:rPr>
-        <w:t xml:space="preserve">قم بتشغيل المشروع من خلال الملف </w:t>
-      </w:r>
-      <w:r>
-        <w:rPr>
-          <w:sz w:val="36"/>
-          <w:szCs w:val="36"/>
-          <w:lang w:bidi="ar-EG"/>
-        </w:rPr>
-        <w:t>ModernResturantSystem.sln</w:t>
-      </w:r>
-      <w:r>
-        <w:rPr>
-          <w:rFonts w:hint="cs"/>
-          <w:sz w:val="36"/>
-          <w:szCs w:val="36"/>
-          <w:rtl/>
-          <w:lang w:bidi="ar-EG"/>
-        </w:rPr>
-        <w:t xml:space="preserve">. </w:t>
+        <w:t>6-</w:t>
+      </w:r>
+      <w:r>
+        <w:rPr>
+          <w:rFonts w:hint="cs"/>
+          <w:sz w:val="36"/>
+          <w:szCs w:val="36"/>
+          <w:rtl/>
+          <w:lang w:bidi="ar-EG"/>
+        </w:rPr>
+        <w:t>عند تشغيل الملف أول مرة ضع اسم المستخدم "</w:t>
+      </w:r>
+      <w:r>
+        <w:rPr>
+          <w:sz w:val="36"/>
+          <w:szCs w:val="36"/>
+          <w:lang w:bidi="ar-EG"/>
+        </w:rPr>
+        <w:t>Admin</w:t>
+      </w:r>
+      <w:r>
+        <w:rPr>
+          <w:rFonts w:hint="cs"/>
+          <w:sz w:val="36"/>
+          <w:szCs w:val="36"/>
+          <w:rtl/>
+          <w:lang w:bidi="ar-EG"/>
+        </w:rPr>
+        <w:t>" وكلمة المرور "</w:t>
+      </w:r>
+      <w:r>
+        <w:rPr>
+          <w:sz w:val="36"/>
+          <w:szCs w:val="36"/>
+          <w:lang w:bidi="ar-EG"/>
+        </w:rPr>
+        <w:t>Admin</w:t>
+      </w:r>
+      <w:r>
+        <w:rPr>
+          <w:rFonts w:hint="cs"/>
+          <w:sz w:val="36"/>
+          <w:szCs w:val="36"/>
+          <w:rtl/>
+          <w:lang w:bidi="ar-EG"/>
+        </w:rPr>
+        <w:t>"</w:t>
       </w:r>
     </w:p>
     <w:p>
@@ -322,6 +311,7 @@
         <w:rPr>
           <w:sz w:val="36"/>
           <w:szCs w:val="36"/>
+          <w:rtl/>
           <w:lang w:bidi="ar-EG"/>
         </w:rPr>
       </w:pPr>
@@ -333,53 +323,25 @@
           <w:rtl/>
           <w:lang w:bidi="ar-EG"/>
         </w:rPr>
-        <w:t>6-</w:t>
-      </w:r>
-      <w:r>
-        <w:rPr>
-          <w:rFonts w:hint="cs"/>
-          <w:sz w:val="36"/>
-          <w:szCs w:val="36"/>
-          <w:rtl/>
-          <w:lang w:bidi="ar-EG"/>
-        </w:rPr>
-        <w:t>عند تشغيل الملف أول مرة ضع اسم المستخدم "</w:t>
-      </w:r>
-      <w:r>
-        <w:rPr>
-          <w:sz w:val="36"/>
-          <w:szCs w:val="36"/>
-          <w:lang w:bidi="ar-EG"/>
-        </w:rPr>
-        <w:t>Admin</w:t>
-      </w:r>
-      <w:r>
-        <w:rPr>
-          <w:rFonts w:hint="cs"/>
-          <w:sz w:val="36"/>
-          <w:szCs w:val="36"/>
-          <w:rtl/>
-          <w:lang w:bidi="ar-EG"/>
-        </w:rPr>
-        <w:t>" وكلمة المرور "</w:t>
-      </w:r>
-      <w:r>
-        <w:rPr>
-          <w:sz w:val="36"/>
-          <w:szCs w:val="36"/>
-          <w:lang w:bidi="ar-EG"/>
-        </w:rPr>
-        <w:t>Admin</w:t>
-      </w:r>
-      <w:r>
-        <w:rPr>
-          <w:rFonts w:hint="cs"/>
-          <w:sz w:val="36"/>
-          <w:szCs w:val="36"/>
-          <w:rtl/>
-          <w:lang w:bidi="ar-EG"/>
-        </w:rPr>
-        <w:t>"</w:t>
+        <w:t xml:space="preserve">7-سوف تفتح معك الفورم الخاصة باعدادات الاتصال بقاعدة البيانات ضع اسم قاعدة البيانات </w:t>
+      </w:r>
+      <w:r>
+        <w:rPr>
+          <w:sz w:val="36"/>
+          <w:szCs w:val="36"/>
+          <w:lang w:bidi="ar-EG"/>
+        </w:rPr>
+        <w:t>ResturantMDB</w:t>
+      </w:r>
+      <w:r>
+        <w:rPr>
+          <w:rFonts w:hint="cs"/>
+          <w:sz w:val="36"/>
+          <w:szCs w:val="36"/>
+          <w:rtl/>
+          <w:lang w:bidi="ar-EG"/>
+        </w:rPr>
+        <w:t xml:space="preserve"> وباقي البيانات حسب اعدادات الاتصال بالسيرفر وقم بالحفظ. </w:t>
       </w:r>
     </w:p>
     <w:p>
@@ -400,49 +362,7 @@
           <w:rtl/>
           <w:lang w:bidi="ar-EG"/>
         </w:rPr>
-        <w:t xml:space="preserve">7-سوف تفتح معك الفورم الخاصة </w:t>
-      </w:r>
-      <w:proofErr w:type="spellStart"/>
-      <w:r>
-        <w:rPr>
-          <w:rFonts w:hint="cs"/>
-          <w:sz w:val="36"/>
-          <w:szCs w:val="36"/>
-          <w:rtl/>
-          <w:lang w:bidi="ar-EG"/>
-        </w:rPr>
-        <w:t>باعدادات</w:t>
-      </w:r>
-      <w:proofErr w:type="spellEnd"/>
-      <w:r>
-        <w:rPr>
-          <w:rFonts w:hint="cs"/>
-          <w:sz w:val="36"/>
-          <w:szCs w:val="36"/>
-          <w:rtl/>
-          <w:lang w:bidi="ar-EG"/>
-        </w:rPr>
-        <w:t xml:space="preserve"> الاتصال بقاعدة البيانات ضع اسم قاعدة البيانات </w:t>
-      </w:r>
-      <w:proofErr w:type="spellStart"/>
-      <w:r>
-        <w:rPr>
-          <w:sz w:val="36"/>
-          <w:szCs w:val="36"/>
-          <w:lang w:bidi="ar-EG"/>
-        </w:rPr>
-        <w:t>ResturantMDB</w:t>
-      </w:r>
-      <w:proofErr w:type="spellEnd"/>
-      <w:r>
-        <w:rPr>
-          <w:rFonts w:hint="cs"/>
-          <w:sz w:val="36"/>
-          <w:szCs w:val="36"/>
-          <w:rtl/>
-          <w:lang w:bidi="ar-EG"/>
-        </w:rPr>
-        <w:t xml:space="preserve"> وباقي البيانات حسب اعدادات الاتصال بالسيرفر وقم بالحفظ. </w:t>
+        <w:t xml:space="preserve">8-سيقوم البرنامج بفحص الاتصال قبل الحفظ ولن يسمح ببيانات اتصال غير صحيحة . </w:t>
       </w:r>
     </w:p>
     <w:p>
@@ -451,7 +371,6 @@
         <w:rPr>
           <w:sz w:val="36"/>
           <w:szCs w:val="36"/>
-          <w:rtl/>
           <w:lang w:bidi="ar-EG"/>
         </w:rPr>
       </w:pPr>
@@ -463,13 +382,90 @@
           <w:rtl/>
           <w:lang w:bidi="ar-EG"/>
         </w:rPr>
-        <w:t xml:space="preserve">8-سيقوم البرنامج بفحص الاتصال قبل الحفظ ولن يسمح ببيانات اتصال غير صحيحة . </w:t>
+        <w:t>9-بعد الحفظ ستفتح فورم تسجيل الدخول مرة أخري سجل باسم المستخدم</w:t>
+      </w:r>
+      <w:r>
+        <w:rPr>
+          <w:rFonts w:hint="cs"/>
+          <w:sz w:val="36"/>
+          <w:szCs w:val="36"/>
+          <w:rtl/>
+          <w:lang w:bidi="ar-EG"/>
+        </w:rPr>
+        <w:t>"</w:t>
+      </w:r>
+      <w:r>
+        <w:rPr>
+          <w:sz w:val="36"/>
+          <w:szCs w:val="36"/>
+          <w:lang w:bidi="ar-EG"/>
+        </w:rPr>
+        <w:t>TESTUSER</w:t>
+      </w:r>
+      <w:r>
+        <w:rPr>
+          <w:rFonts w:hint="cs"/>
+          <w:sz w:val="36"/>
+          <w:szCs w:val="36"/>
+          <w:rtl/>
+          <w:lang w:bidi="ar-EG"/>
+        </w:rPr>
+        <w:t>"</w:t>
+      </w:r>
+      <w:r>
+        <w:rPr>
+          <w:rFonts w:hint="cs"/>
+          <w:sz w:val="36"/>
+          <w:szCs w:val="36"/>
+          <w:rtl/>
+          <w:lang w:bidi="ar-EG"/>
+        </w:rPr>
+        <w:t xml:space="preserve"> وكلمة المرور </w:t>
+      </w:r>
+      <w:r>
+        <w:rPr>
+          <w:rFonts w:hint="cs"/>
+          <w:sz w:val="36"/>
+          <w:szCs w:val="36"/>
+          <w:rtl/>
+          <w:lang w:bidi="ar-EG"/>
+        </w:rPr>
+        <w:t>"</w:t>
+      </w:r>
+      <w:r>
+        <w:rPr>
+          <w:sz w:val="36"/>
+          <w:szCs w:val="36"/>
+          <w:lang w:bidi="ar-EG"/>
+        </w:rPr>
+        <w:t>TESTPASSWORD</w:t>
+      </w:r>
+      <w:r>
+        <w:rPr>
+          <w:rFonts w:hint="cs"/>
+          <w:sz w:val="36"/>
+          <w:szCs w:val="36"/>
+          <w:rtl/>
+          <w:lang w:bidi="ar-EG"/>
+        </w:rPr>
+        <w:t>"</w:t>
+      </w:r>
+      <w:r>
+        <w:rPr>
+          <w:rFonts w:hint="cs"/>
+          <w:sz w:val="36"/>
+          <w:szCs w:val="36"/>
+          <w:rtl/>
+          <w:lang w:bidi="ar-EG"/>
+        </w:rPr>
+        <w:t xml:space="preserve">. </w:t>
       </w:r>
     </w:p>
     <w:p>
       <w:pPr>
         <w:bidi/>
         <w:rPr>
+          <w:rFonts w:hint="cs"/>
           <w:sz w:val="36"/>
           <w:szCs w:val="36"/>
           <w:rtl/>
@@ -484,14 +480,13 @@
           <w:rtl/>
           <w:lang w:bidi="ar-EG"/>
         </w:rPr>
-        <w:t xml:space="preserve">9-بعد الحفظ ستفتح فورم تسجيل الدخول مرة أخري سجل باسم المستخدم وكلمة المرور التي تم انشاءها في الخطوة رقم 4 . </w:t>
+        <w:t>11-يمكن إضافة وتعديل المستخدمين من داخل التطبيق بعد ذلك وتحديد الصلاحيات واضافة الاطباق.</w:t>
       </w:r>
     </w:p>
     <w:p>
       <w:pPr>
         <w:bidi/>
         <w:rPr>
-          <w:rFonts w:hint="cs"/>
           <w:sz w:val="36"/>
           <w:szCs w:val="36"/>
           <w:rtl/>
@@ -1122,6 +1117,7 @@
   <w:style w:type="character" w:default="1" w:styleId="DefaultParagraphFont">
     <w:name w:val="Default Paragraph Font"/>
     <w:uiPriority w:val="1"/>
+    <w:semiHidden/>
     <w:unhideWhenUsed/>
   </w:style>
   <w:style w:type="table" w:default="1" w:styleId="TableNormal">

</xml_diff>